<commit_message>
complete weigh in and speaker pdfs
</commit_message>
<xml_diff>
--- a/Templates/SPEAKER TEMPLATE.docx
+++ b/Templates/SPEAKER TEMPLATE.docx
@@ -103,6 +103,26 @@
               </w:rPr>
               <w:t>Name, Surname:</w:t>
             </w:r>
+            <w:r>
+              <w:rPr>
+                <w:rFonts w:ascii="Arial" w:eastAsia="Times New Roman" w:hAnsi="Arial" w:cs="Arial"/>
+                <w:b/>
+                <w:bCs/>
+                <w:color w:val="000000"/>
+                <w:lang w:eastAsia="en-NZ"/>
+              </w:rPr>
+              <w:t xml:space="preserve"> </w:t>
+            </w:r>
+            <w:proofErr w:type="spellStart"/>
+            <w:r>
+              <w:rPr>
+                <w:rFonts w:ascii="Arial" w:eastAsia="Times New Roman" w:hAnsi="Arial" w:cs="Arial"/>
+                <w:color w:val="000000"/>
+                <w:lang w:eastAsia="en-NZ"/>
+              </w:rPr>
+              <w:t>zzNAMEzz</w:t>
+            </w:r>
+            <w:proofErr w:type="spellEnd"/>
           </w:p>
         </w:tc>
         <w:tc>
@@ -125,8 +145,6 @@
               <w:spacing w:after="0" w:line="240" w:lineRule="auto"/>
               <w:rPr>
                 <w:rFonts w:ascii="Arial" w:eastAsia="Times New Roman" w:hAnsi="Arial" w:cs="Arial"/>
-                <w:b/>
-                <w:bCs/>
                 <w:color w:val="000000"/>
                 <w:lang w:eastAsia="en-NZ"/>
               </w:rPr>
@@ -141,6 +159,26 @@
               </w:rPr>
               <w:t>Birth date:</w:t>
             </w:r>
+            <w:r>
+              <w:rPr>
+                <w:rFonts w:ascii="Arial" w:eastAsia="Times New Roman" w:hAnsi="Arial" w:cs="Arial"/>
+                <w:b/>
+                <w:bCs/>
+                <w:color w:val="000000"/>
+                <w:lang w:eastAsia="en-NZ"/>
+              </w:rPr>
+              <w:t xml:space="preserve"> </w:t>
+            </w:r>
+            <w:proofErr w:type="spellStart"/>
+            <w:r>
+              <w:rPr>
+                <w:rFonts w:ascii="Arial" w:eastAsia="Times New Roman" w:hAnsi="Arial" w:cs="Arial"/>
+                <w:color w:val="000000"/>
+                <w:lang w:eastAsia="en-NZ"/>
+              </w:rPr>
+              <w:t>zzDOBzz</w:t>
+            </w:r>
+            <w:proofErr w:type="spellEnd"/>
           </w:p>
         </w:tc>
       </w:tr>
@@ -168,8 +206,6 @@
               <w:spacing w:after="0" w:line="240" w:lineRule="auto"/>
               <w:rPr>
                 <w:rFonts w:ascii="Arial" w:eastAsia="Times New Roman" w:hAnsi="Arial" w:cs="Arial"/>
-                <w:b/>
-                <w:bCs/>
                 <w:color w:val="000000"/>
                 <w:lang w:eastAsia="en-NZ"/>
               </w:rPr>
@@ -184,6 +220,26 @@
               </w:rPr>
               <w:t>Nation:</w:t>
             </w:r>
+            <w:r>
+              <w:rPr>
+                <w:rFonts w:ascii="Arial" w:eastAsia="Times New Roman" w:hAnsi="Arial" w:cs="Arial"/>
+                <w:b/>
+                <w:bCs/>
+                <w:color w:val="000000"/>
+                <w:lang w:eastAsia="en-NZ"/>
+              </w:rPr>
+              <w:t xml:space="preserve"> </w:t>
+            </w:r>
+            <w:proofErr w:type="spellStart"/>
+            <w:r>
+              <w:rPr>
+                <w:rFonts w:ascii="Arial" w:eastAsia="Times New Roman" w:hAnsi="Arial" w:cs="Arial"/>
+                <w:color w:val="000000"/>
+                <w:lang w:eastAsia="en-NZ"/>
+              </w:rPr>
+              <w:t>zzNATIONzz</w:t>
+            </w:r>
+            <w:proofErr w:type="spellEnd"/>
           </w:p>
         </w:tc>
         <w:tc>
@@ -244,8 +300,6 @@
               <w:spacing w:after="0" w:line="240" w:lineRule="auto"/>
               <w:rPr>
                 <w:rFonts w:ascii="Arial" w:eastAsia="Times New Roman" w:hAnsi="Arial" w:cs="Arial"/>
-                <w:b/>
-                <w:bCs/>
                 <w:color w:val="000000"/>
                 <w:lang w:eastAsia="en-NZ"/>
               </w:rPr>
@@ -260,6 +314,26 @@
               </w:rPr>
               <w:t>Weight Class:</w:t>
             </w:r>
+            <w:r>
+              <w:rPr>
+                <w:rFonts w:ascii="Arial" w:eastAsia="Times New Roman" w:hAnsi="Arial" w:cs="Arial"/>
+                <w:b/>
+                <w:bCs/>
+                <w:color w:val="000000"/>
+                <w:lang w:eastAsia="en-NZ"/>
+              </w:rPr>
+              <w:t xml:space="preserve"> </w:t>
+            </w:r>
+            <w:proofErr w:type="spellStart"/>
+            <w:r>
+              <w:rPr>
+                <w:rFonts w:ascii="Arial" w:eastAsia="Times New Roman" w:hAnsi="Arial" w:cs="Arial"/>
+                <w:color w:val="000000"/>
+                <w:lang w:eastAsia="en-NZ"/>
+              </w:rPr>
+              <w:t>zzCLASSzz</w:t>
+            </w:r>
+            <w:proofErr w:type="spellEnd"/>
           </w:p>
         </w:tc>
       </w:tr>
@@ -303,6 +377,16 @@
               </w:rPr>
               <w:t>IPF formula</w:t>
             </w:r>
+            <w:r>
+              <w:rPr>
+                <w:rFonts w:ascii="Arial" w:eastAsia="Times New Roman" w:hAnsi="Arial" w:cs="Arial"/>
+                <w:b/>
+                <w:bCs/>
+                <w:color w:val="000000"/>
+                <w:lang w:eastAsia="en-NZ"/>
+              </w:rPr>
+              <w:t>:</w:t>
+            </w:r>
           </w:p>
         </w:tc>
         <w:tc>
@@ -325,8 +409,6 @@
               <w:spacing w:after="0" w:line="240" w:lineRule="auto"/>
               <w:rPr>
                 <w:rFonts w:ascii="Arial" w:eastAsia="Times New Roman" w:hAnsi="Arial" w:cs="Arial"/>
-                <w:b/>
-                <w:bCs/>
                 <w:color w:val="000000"/>
                 <w:lang w:eastAsia="en-NZ"/>
               </w:rPr>
@@ -341,6 +423,34 @@
               </w:rPr>
               <w:t>Lot number</w:t>
             </w:r>
+            <w:r>
+              <w:rPr>
+                <w:rFonts w:ascii="Arial" w:eastAsia="Times New Roman" w:hAnsi="Arial" w:cs="Arial"/>
+                <w:b/>
+                <w:bCs/>
+                <w:color w:val="000000"/>
+                <w:lang w:eastAsia="en-NZ"/>
+              </w:rPr>
+              <w:t>:</w:t>
+            </w:r>
+            <w:r>
+              <w:rPr>
+                <w:rFonts w:ascii="Arial" w:eastAsia="Times New Roman" w:hAnsi="Arial" w:cs="Arial"/>
+                <w:color w:val="000000"/>
+                <w:lang w:eastAsia="en-NZ"/>
+              </w:rPr>
+              <w:t xml:space="preserve"> </w:t>
+            </w:r>
+            <w:proofErr w:type="spellStart"/>
+            <w:r>
+              <w:rPr>
+                <w:rFonts w:ascii="Arial" w:eastAsia="Times New Roman" w:hAnsi="Arial" w:cs="Arial"/>
+                <w:color w:val="000000"/>
+                <w:lang w:eastAsia="en-NZ"/>
+              </w:rPr>
+              <w:t>zzLOTzz</w:t>
+            </w:r>
+            <w:proofErr w:type="spellEnd"/>
           </w:p>
         </w:tc>
       </w:tr>

</xml_diff>